<commit_message>
Pantalllas CU principal y DCU actualizados
</commit_message>
<xml_diff>
--- a/Requisitos/pantallas/PUB_Contacto.docx
+++ b/Requisitos/pantallas/PUB_Contacto.docx
@@ -323,9 +323,9 @@
         <w:lastRenderedPageBreak/>
         <w:drawing>
           <wp:inline distT="0" distB="0" distL="0" distR="0">
-            <wp:extent cx="5391150" cy="3819525"/>
+            <wp:extent cx="5400675" cy="3829050"/>
             <wp:effectExtent l="0" t="0" r="0" b="0"/>
-            <wp:docPr id="2" name="Picture 2"/>
+            <wp:docPr id="1" name="Picture 1"/>
             <wp:cNvGraphicFramePr>
               <a:graphicFrameLocks xmlns:a="http://schemas.openxmlformats.org/drawingml/2006/main" noChangeAspect="1"/>
             </wp:cNvGraphicFramePr>
@@ -339,7 +339,7 @@
                     </pic:cNvPicPr>
                   </pic:nvPicPr>
                   <pic:blipFill>
-                    <a:blip r:embed="rId7" cstate="print">
+                    <a:blip r:embed="rId7">
                       <a:extLst>
                         <a:ext uri="{28A0092B-C50C-407E-A947-70E740481C1C}">
                           <a14:useLocalDpi xmlns:a14="http://schemas.microsoft.com/office/drawing/2010/main" val="0"/>
@@ -354,7 +354,7 @@
                   <pic:spPr bwMode="auto">
                     <a:xfrm>
                       <a:off x="0" y="0"/>
-                      <a:ext cx="5391150" cy="3819525"/>
+                      <a:ext cx="5400675" cy="3829050"/>
                     </a:xfrm>
                     <a:prstGeom prst="rect">
                       <a:avLst/>
@@ -894,7 +894,7 @@
     <w:lsdException w:name="Table Web 2" w:semiHidden="1" w:unhideWhenUsed="1"/>
     <w:lsdException w:name="Table Web 3" w:semiHidden="1" w:unhideWhenUsed="1"/>
     <w:lsdException w:name="Balloon Text" w:semiHidden="1" w:unhideWhenUsed="1"/>
-    <w:lsdException w:name="Table Grid" w:semiHidden="1" w:uiPriority="59" w:unhideWhenUsed="1"/>
+    <w:lsdException w:name="Table Grid" w:uiPriority="59"/>
     <w:lsdException w:name="Table Theme" w:semiHidden="1" w:unhideWhenUsed="1"/>
     <w:lsdException w:name="Placeholder Text" w:semiHidden="1"/>
     <w:lsdException w:name="No Spacing" w:uiPriority="1" w:qFormat="1"/>

</xml_diff>